<commit_message>
Added changes to the word document
I hope this works!
</commit_message>
<xml_diff>
--- a/ISYS3001.docx
+++ b/ISYS3001.docx
@@ -1,6 +1,6 @@
 
 <file path=word/document.xml><?xml version="1.0" encoding="utf-8"?>
-<w:document xmlns:wpc="http://schemas.microsoft.com/office/word/2010/wordprocessingCanvas" xmlns:cx="http://schemas.microsoft.com/office/drawing/2014/chartex" xmlns:cx1="http://schemas.microsoft.com/office/drawing/2015/9/8/chartex" xmlns:cx2="http://schemas.microsoft.com/office/drawing/2015/10/21/chartex" xmlns:cx3="http://schemas.microsoft.com/office/drawing/2016/5/9/chartex" xmlns:cx4="http://schemas.microsoft.com/office/drawing/2016/5/10/chartex" xmlns:cx5="http://schemas.microsoft.com/office/drawing/2016/5/11/chartex" xmlns:cx6="http://schemas.microsoft.com/office/drawing/2016/5/12/chartex" xmlns:cx7="http://schemas.microsoft.com/office/drawing/2016/5/13/chartex" xmlns:cx8="http://schemas.microsoft.com/office/drawing/2016/5/14/chartex" xmlns:mc="http://schemas.openxmlformats.org/markup-compatibility/2006" xmlns:aink="http://schemas.microsoft.com/office/drawing/2016/ink" xmlns:am3d="http://schemas.microsoft.com/office/drawing/2017/model3d" xmlns:o="urn:schemas-microsoft-com:office:office" xmlns:r="http://schemas.openxmlformats.org/officeDocument/2006/relationships" xmlns:m="http://schemas.openxmlformats.org/officeDocument/2006/math" xmlns:v="urn:schemas-microsoft-com:vml" xmlns:wp14="http://schemas.microsoft.com/office/word/2010/wordprocessingDrawing" xmlns:wp="http://schemas.openxmlformats.org/drawingml/2006/wordprocessingDrawing" xmlns:w10="urn:schemas-microsoft-com:office:word" xmlns:w="http://schemas.openxmlformats.org/wordprocessingml/2006/main" xmlns:w14="http://schemas.microsoft.com/office/word/2010/wordml" xmlns:w15="http://schemas.microsoft.com/office/word/2012/wordml" xmlns:w16cex="http://schemas.microsoft.com/office/word/2018/wordml/cex" xmlns:w16cid="http://schemas.microsoft.com/office/word/2016/wordml/cid" xmlns:w16="http://schemas.microsoft.com/office/word/2018/wordml" xmlns:w16sdtdh="http://schemas.microsoft.com/office/word/2020/wordml/sdtdatahash" xmlns:w16se="http://schemas.microsoft.com/office/word/2015/wordml/symex" xmlns:wpg="http://schemas.microsoft.com/office/word/2010/wordprocessingGroup" xmlns:wpi="http://schemas.microsoft.com/office/word/2010/wordprocessingInk" xmlns:wne="http://schemas.microsoft.com/office/word/2006/wordml" xmlns:wps="http://schemas.microsoft.com/office/word/2010/wordprocessingShape" mc:Ignorable="w14 w15 w16se w16cid w16 w16cex w16sdtdh wp14">
+<w:document xmlns:wpc="http://schemas.microsoft.com/office/word/2010/wordprocessingCanvas" xmlns:cx="http://schemas.microsoft.com/office/drawing/2014/chartex" xmlns:cx1="http://schemas.microsoft.com/office/drawing/2015/9/8/chartex" xmlns:cx2="http://schemas.microsoft.com/office/drawing/2015/10/21/chartex" xmlns:cx3="http://schemas.microsoft.com/office/drawing/2016/5/9/chartex" xmlns:cx4="http://schemas.microsoft.com/office/drawing/2016/5/10/chartex" xmlns:cx5="http://schemas.microsoft.com/office/drawing/2016/5/11/chartex" xmlns:cx6="http://schemas.microsoft.com/office/drawing/2016/5/12/chartex" xmlns:cx7="http://schemas.microsoft.com/office/drawing/2016/5/13/chartex" xmlns:cx8="http://schemas.microsoft.com/office/drawing/2016/5/14/chartex" xmlns:mc="http://schemas.openxmlformats.org/markup-compatibility/2006" xmlns:aink="http://schemas.microsoft.com/office/drawing/2016/ink" xmlns:am3d="http://schemas.microsoft.com/office/drawing/2017/model3d" xmlns:o="urn:schemas-microsoft-com:office:office" xmlns:r="http://schemas.openxmlformats.org/officeDocument/2006/relationships" xmlns:m="http://schemas.openxmlformats.org/officeDocument/2006/math" xmlns:v="urn:schemas-microsoft-com:vml" xmlns:wp14="http://schemas.microsoft.com/office/word/2010/wordprocessingDrawing" xmlns:wp="http://schemas.openxmlformats.org/drawingml/2006/wordprocessingDrawing" xmlns:w10="urn:schemas-microsoft-com:office:word" xmlns:w="http://schemas.openxmlformats.org/wordprocessingml/2006/main" xmlns:w14="http://schemas.microsoft.com/office/word/2010/wordml" xmlns:w15="http://schemas.microsoft.com/office/word/2012/wordml" xmlns:w16cex="http://schemas.microsoft.com/office/word/2018/wordml/cex" xmlns:w16cid="http://schemas.microsoft.com/office/word/2016/wordml/cid" xmlns:w16="http://schemas.microsoft.com/office/word/2018/wordml" xmlns:w16se="http://schemas.microsoft.com/office/word/2015/wordml/symex" xmlns:wpg="http://schemas.microsoft.com/office/word/2010/wordprocessingGroup" xmlns:wpi="http://schemas.microsoft.com/office/word/2010/wordprocessingInk" xmlns:wne="http://schemas.microsoft.com/office/word/2006/wordml" xmlns:wps="http://schemas.microsoft.com/office/word/2010/wordprocessingShape" mc:Ignorable="w14 w15 w16se w16cid w16 w16cex wp14">
   <w:body>
     <w:p>
       <w:pPr>
@@ -111,7 +111,17 @@
         <w:t>…</w:t>
       </w:r>
     </w:p>
-    <w:p/>
+    <w:p>
+      <w:r>
+        <w:t>Version management helps keep track of many different system components.</w:t>
+      </w:r>
+      <w:r>
+        <w:t xml:space="preserve"> Woo!</w:t>
+      </w:r>
+      <w:r>
+        <w:t xml:space="preserve"> Test.</w:t>
+      </w:r>
+    </w:p>
     <w:sectPr>
       <w:pgSz w:w="11906" w:h="16838"/>
       <w:pgMar w:top="1440" w:right="1440" w:bottom="1440" w:left="1440" w:header="708" w:footer="708" w:gutter="0"/>
@@ -123,7 +133,7 @@
 </file>
 
 <file path=word/styles.xml><?xml version="1.0" encoding="utf-8"?>
-<w:styles xmlns:mc="http://schemas.openxmlformats.org/markup-compatibility/2006" xmlns:r="http://schemas.openxmlformats.org/officeDocument/2006/relationships" xmlns:w="http://schemas.openxmlformats.org/wordprocessingml/2006/main" xmlns:w14="http://schemas.microsoft.com/office/word/2010/wordml" xmlns:w15="http://schemas.microsoft.com/office/word/2012/wordml" xmlns:w16cex="http://schemas.microsoft.com/office/word/2018/wordml/cex" xmlns:w16cid="http://schemas.microsoft.com/office/word/2016/wordml/cid" xmlns:w16="http://schemas.microsoft.com/office/word/2018/wordml" xmlns:w16sdtdh="http://schemas.microsoft.com/office/word/2020/wordml/sdtdatahash" xmlns:w16se="http://schemas.microsoft.com/office/word/2015/wordml/symex" mc:Ignorable="w14 w15 w16se w16cid w16 w16cex w16sdtdh">
+<w:styles xmlns:mc="http://schemas.openxmlformats.org/markup-compatibility/2006" xmlns:r="http://schemas.openxmlformats.org/officeDocument/2006/relationships" xmlns:w="http://schemas.openxmlformats.org/wordprocessingml/2006/main" xmlns:w14="http://schemas.microsoft.com/office/word/2010/wordml" xmlns:w15="http://schemas.microsoft.com/office/word/2012/wordml" xmlns:w16cex="http://schemas.microsoft.com/office/word/2018/wordml/cex" xmlns:w16cid="http://schemas.microsoft.com/office/word/2016/wordml/cid" xmlns:w16="http://schemas.microsoft.com/office/word/2018/wordml" xmlns:w16se="http://schemas.microsoft.com/office/word/2015/wordml/symex" mc:Ignorable="w14 w15 w16se w16cid w16 w16cex">
   <w:docDefaults>
     <w:rPrDefault>
       <w:rPr>

</xml_diff>

<commit_message>
Updated the Word document with a comment about Version management.
</commit_message>
<xml_diff>
--- a/ISYS3001.docx
+++ b/ISYS3001.docx
@@ -108,10 +108,42 @@
     </w:p>
     <w:p>
       <w:r>
-        <w:t>…</w:t>
+        <w:t xml:space="preserve">GitHub user </w:t>
+      </w:r>
+      <w:proofErr w:type="spellStart"/>
+      <w:r>
+        <w:t>StillScripts</w:t>
+      </w:r>
+      <w:proofErr w:type="spellEnd"/>
+      <w:r>
+        <w:t xml:space="preserve"> - </w:t>
+      </w:r>
+      <w:hyperlink r:id="rId4" w:history="1">
+        <w:r>
+          <w:rPr>
+            <w:rStyle w:val="Hyperlink"/>
+          </w:rPr>
+          <w:t>https://github.com/StillScripts</w:t>
+        </w:r>
+      </w:hyperlink>
+      <w:r>
+        <w:t xml:space="preserve"> </w:t>
+      </w:r>
+      <w:r>
+        <w:t xml:space="preserve">  </w:t>
       </w:r>
     </w:p>
-    <w:p/>
+    <w:p>
+      <w:r>
+        <w:t>Version management is the best way to sustainably manage the process of software development</w:t>
+      </w:r>
+      <w:r>
+        <w:t>,</w:t>
+      </w:r>
+      <w:r>
+        <w:t xml:space="preserve"> whether in a team or working solo.</w:t>
+      </w:r>
+    </w:p>
     <w:sectPr>
       <w:pgSz w:w="11906" w:h="16838"/>
       <w:pgMar w:top="1440" w:right="1440" w:bottom="1440" w:left="1440" w:header="708" w:footer="708" w:gutter="0"/>
@@ -548,6 +580,29 @@
     <w:semiHidden/>
     <w:unhideWhenUsed/>
   </w:style>
+  <w:style w:type="character" w:styleId="Hyperlink">
+    <w:name w:val="Hyperlink"/>
+    <w:basedOn w:val="DefaultParagraphFont"/>
+    <w:uiPriority w:val="99"/>
+    <w:unhideWhenUsed/>
+    <w:rsid w:val="003C4DE6"/>
+    <w:rPr>
+      <w:color w:val="0563C1" w:themeColor="hyperlink"/>
+      <w:u w:val="single"/>
+    </w:rPr>
+  </w:style>
+  <w:style w:type="character" w:styleId="UnresolvedMention">
+    <w:name w:val="Unresolved Mention"/>
+    <w:basedOn w:val="DefaultParagraphFont"/>
+    <w:uiPriority w:val="99"/>
+    <w:semiHidden/>
+    <w:unhideWhenUsed/>
+    <w:rsid w:val="003C4DE6"/>
+    <w:rPr>
+      <w:color w:val="605E5C"/>
+      <w:shd w:val="clear" w:color="auto" w:fill="E1DFDD"/>
+    </w:rPr>
+  </w:style>
 </w:styles>
 </file>
 

</xml_diff>

<commit_message>
Made some changes to the ISYS3001.docx file.
Made changes to fit the assignment requirements.
</commit_message>
<xml_diff>
--- a/ISYS3001.docx
+++ b/ISYS3001.docx
@@ -111,7 +111,16 @@
         <w:t>…</w:t>
       </w:r>
     </w:p>
-    <w:p/>
+    <w:p>
+      <w:r>
+        <w:t>Student Name: Ekamjot Singh</w:t>
+      </w:r>
+    </w:p>
+    <w:p>
+      <w:r>
+        <w:t>GitHub Username: jotekam4</w:t>
+      </w:r>
+    </w:p>
     <w:sectPr>
       <w:pgSz w:w="11906" w:h="16838"/>
       <w:pgMar w:top="1440" w:right="1440" w:bottom="1440" w:left="1440" w:header="708" w:footer="708" w:gutter="0"/>

</xml_diff>

<commit_message>
Adding GitHub account name
Adding account name in the document
</commit_message>
<xml_diff>
--- a/ISYS3001.docx
+++ b/ISYS3001.docx
@@ -114,6 +114,30 @@
     <w:p>
       <w:r>
         <w:t xml:space="preserve">Hello everyone, my name is Pham Cong Tan. I am third-year student in Southern Cross University and I am in Bachelor of Information Technology. </w:t>
+      </w:r>
+    </w:p>
+    <w:p>
+      <w:pPr>
+        <w:rPr>
+          <w:b/>
+        </w:rPr>
+      </w:pPr>
+      <w:r>
+        <w:t xml:space="preserve">My </w:t>
+      </w:r>
+      <w:proofErr w:type="spellStart"/>
+      <w:r>
+        <w:t>Github</w:t>
+      </w:r>
+      <w:proofErr w:type="spellEnd"/>
+      <w:r>
+        <w:t xml:space="preserve"> account name is </w:t>
+      </w:r>
+      <w:r>
+        <w:rPr>
+          <w:b/>
+        </w:rPr>
+        <w:t>CongTanPham</w:t>
       </w:r>
       <w:bookmarkStart w:id="0" w:name="_GoBack"/>
       <w:bookmarkEnd w:id="0"/>

</xml_diff>

<commit_message>
Updated the ISYS3001.docx file
Added:
- a brief description of Github
- a table of common terms used in Github
</commit_message>
<xml_diff>
--- a/ISYS3001.docx
+++ b/ISYS3001.docx
@@ -108,10 +108,416 @@
     </w:p>
     <w:p>
       <w:r>
-        <w:t>…</w:t>
+        <w:t>GitHub</w:t>
+      </w:r>
+      <w:r>
+        <w:t xml:space="preserve"> is a well-known </w:t>
+      </w:r>
+      <w:r>
+        <w:t xml:space="preserve">version management system </w:t>
+      </w:r>
+      <w:r>
+        <w:t xml:space="preserve">utilised by most programmers or companies for </w:t>
+      </w:r>
+      <w:r>
+        <w:t>public</w:t>
+      </w:r>
+      <w:r>
+        <w:t xml:space="preserve"> or private projects. </w:t>
       </w:r>
     </w:p>
+    <w:p>
+      <w:r>
+        <w:t>This table can be found in the Module 2 Tutorial</w:t>
+      </w:r>
+      <w:r>
+        <w:t xml:space="preserve">. </w:t>
+      </w:r>
+      <w:r>
+        <w:t xml:space="preserve">Below are some of the terms used in </w:t>
+      </w:r>
+      <w:proofErr w:type="spellStart"/>
+      <w:r>
+        <w:t>Github</w:t>
+      </w:r>
+      <w:proofErr w:type="spellEnd"/>
+      <w:r>
+        <w:t>:</w:t>
+      </w:r>
+    </w:p>
+    <w:tbl>
+      <w:tblPr>
+        <w:tblW w:w="8305" w:type="dxa"/>
+        <w:tblInd w:w="-5" w:type="dxa"/>
+        <w:tblCellMar>
+          <w:top w:w="99" w:type="dxa"/>
+          <w:right w:w="59" w:type="dxa"/>
+        </w:tblCellMar>
+        <w:tblLook w:val="04A0" w:firstRow="1" w:lastRow="0" w:firstColumn="1" w:lastColumn="0" w:noHBand="0" w:noVBand="1"/>
+      </w:tblPr>
+      <w:tblGrid>
+        <w:gridCol w:w="2545"/>
+        <w:gridCol w:w="5760"/>
+      </w:tblGrid>
+      <w:tr>
+        <w:trPr>
+          <w:trHeight w:val="360"/>
+        </w:trPr>
+        <w:tc>
+          <w:tcPr>
+            <w:tcW w:w="2545" w:type="dxa"/>
+            <w:tcBorders>
+              <w:top w:val="single" w:sz="4" w:space="0" w:color="000000"/>
+              <w:left w:val="single" w:sz="4" w:space="0" w:color="000000"/>
+              <w:bottom w:val="single" w:sz="4" w:space="0" w:color="000000"/>
+              <w:right w:val="single" w:sz="4" w:space="0" w:color="000000"/>
+            </w:tcBorders>
+            <w:vAlign w:val="bottom"/>
+          </w:tcPr>
+          <w:p>
+            <w:r>
+              <w:rPr>
+                <w:b/>
+              </w:rPr>
+              <w:t>Study guide/Textbook</w:t>
+            </w:r>
+          </w:p>
+        </w:tc>
+        <w:tc>
+          <w:tcPr>
+            <w:tcW w:w="5760" w:type="dxa"/>
+            <w:tcBorders>
+              <w:top w:val="single" w:sz="4" w:space="0" w:color="000000"/>
+              <w:left w:val="single" w:sz="4" w:space="0" w:color="000000"/>
+              <w:bottom w:val="single" w:sz="4" w:space="0" w:color="000000"/>
+              <w:right w:val="single" w:sz="4" w:space="0" w:color="000000"/>
+            </w:tcBorders>
+            <w:vAlign w:val="bottom"/>
+          </w:tcPr>
+          <w:p>
+            <w:r>
+              <w:rPr>
+                <w:b/>
+              </w:rPr>
+              <w:t>GitHub</w:t>
+            </w:r>
+          </w:p>
+        </w:tc>
+      </w:tr>
+      <w:tr>
+        <w:trPr>
+          <w:trHeight w:val="710"/>
+        </w:trPr>
+        <w:tc>
+          <w:tcPr>
+            <w:tcW w:w="2545" w:type="dxa"/>
+            <w:tcBorders>
+              <w:top w:val="single" w:sz="4" w:space="0" w:color="000000"/>
+              <w:left w:val="single" w:sz="4" w:space="0" w:color="000000"/>
+              <w:bottom w:val="single" w:sz="4" w:space="0" w:color="000000"/>
+              <w:right w:val="single" w:sz="4" w:space="0" w:color="000000"/>
+            </w:tcBorders>
+          </w:tcPr>
+          <w:p>
+            <w:r>
+              <w:t>Repository</w:t>
+            </w:r>
+          </w:p>
+        </w:tc>
+        <w:tc>
+          <w:tcPr>
+            <w:tcW w:w="5760" w:type="dxa"/>
+            <w:tcBorders>
+              <w:top w:val="single" w:sz="4" w:space="0" w:color="000000"/>
+              <w:left w:val="single" w:sz="4" w:space="0" w:color="000000"/>
+              <w:bottom w:val="single" w:sz="4" w:space="0" w:color="000000"/>
+              <w:right w:val="single" w:sz="4" w:space="0" w:color="000000"/>
+            </w:tcBorders>
+            <w:vAlign w:val="bottom"/>
+          </w:tcPr>
+          <w:p>
+            <w:r>
+              <w:t>Repository</w:t>
+            </w:r>
+          </w:p>
+          <w:p>
+            <w:r>
+              <w:t>Usually called a “Repo”</w:t>
+            </w:r>
+          </w:p>
+        </w:tc>
+      </w:tr>
+      <w:tr>
+        <w:trPr>
+          <w:trHeight w:val="360"/>
+        </w:trPr>
+        <w:tc>
+          <w:tcPr>
+            <w:tcW w:w="2545" w:type="dxa"/>
+            <w:tcBorders>
+              <w:top w:val="single" w:sz="4" w:space="0" w:color="000000"/>
+              <w:left w:val="single" w:sz="4" w:space="0" w:color="000000"/>
+              <w:bottom w:val="single" w:sz="4" w:space="0" w:color="000000"/>
+              <w:right w:val="single" w:sz="4" w:space="0" w:color="000000"/>
+            </w:tcBorders>
+          </w:tcPr>
+          <w:p>
+            <w:r>
+              <w:t>Mainline</w:t>
+            </w:r>
+          </w:p>
+        </w:tc>
+        <w:tc>
+          <w:tcPr>
+            <w:tcW w:w="5760" w:type="dxa"/>
+            <w:tcBorders>
+              <w:top w:val="single" w:sz="4" w:space="0" w:color="000000"/>
+              <w:left w:val="single" w:sz="4" w:space="0" w:color="000000"/>
+              <w:bottom w:val="single" w:sz="4" w:space="0" w:color="000000"/>
+              <w:right w:val="single" w:sz="4" w:space="0" w:color="000000"/>
+            </w:tcBorders>
+          </w:tcPr>
+          <w:p>
+            <w:r>
+              <w:t xml:space="preserve">Main – also consider the main branch </w:t>
+            </w:r>
+          </w:p>
+        </w:tc>
+      </w:tr>
+      <w:tr>
+        <w:trPr>
+          <w:trHeight w:val="590"/>
+        </w:trPr>
+        <w:tc>
+          <w:tcPr>
+            <w:tcW w:w="2545" w:type="dxa"/>
+            <w:tcBorders>
+              <w:top w:val="single" w:sz="4" w:space="0" w:color="000000"/>
+              <w:left w:val="single" w:sz="4" w:space="0" w:color="000000"/>
+              <w:bottom w:val="single" w:sz="4" w:space="0" w:color="000000"/>
+              <w:right w:val="single" w:sz="4" w:space="0" w:color="000000"/>
+            </w:tcBorders>
+          </w:tcPr>
+          <w:p>
+            <w:r>
+              <w:t>Branch</w:t>
+            </w:r>
+          </w:p>
+        </w:tc>
+        <w:tc>
+          <w:tcPr>
+            <w:tcW w:w="5760" w:type="dxa"/>
+            <w:tcBorders>
+              <w:top w:val="single" w:sz="4" w:space="0" w:color="000000"/>
+              <w:left w:val="single" w:sz="4" w:space="0" w:color="000000"/>
+              <w:bottom w:val="single" w:sz="4" w:space="0" w:color="000000"/>
+              <w:right w:val="single" w:sz="4" w:space="0" w:color="000000"/>
+            </w:tcBorders>
+          </w:tcPr>
+          <w:p>
+            <w:r>
+              <w:t>Branch – in GitHub a “fork” operation creates a branch</w:t>
+            </w:r>
+          </w:p>
+          <w:p>
+            <w:r>
+              <w:rPr>
+                <w:i/>
+              </w:rPr>
+              <w:t>Work in another separate copy</w:t>
+            </w:r>
+          </w:p>
+        </w:tc>
+      </w:tr>
+      <w:tr>
+        <w:trPr>
+          <w:trHeight w:val="590"/>
+        </w:trPr>
+        <w:tc>
+          <w:tcPr>
+            <w:tcW w:w="2545" w:type="dxa"/>
+            <w:tcBorders>
+              <w:top w:val="single" w:sz="4" w:space="0" w:color="000000"/>
+              <w:left w:val="single" w:sz="4" w:space="0" w:color="000000"/>
+              <w:bottom w:val="single" w:sz="4" w:space="0" w:color="000000"/>
+              <w:right w:val="single" w:sz="4" w:space="0" w:color="000000"/>
+            </w:tcBorders>
+          </w:tcPr>
+          <w:p>
+            <w:r>
+              <w:t>Merge</w:t>
+            </w:r>
+          </w:p>
+        </w:tc>
+        <w:tc>
+          <w:tcPr>
+            <w:tcW w:w="5760" w:type="dxa"/>
+            <w:tcBorders>
+              <w:top w:val="single" w:sz="4" w:space="0" w:color="000000"/>
+              <w:left w:val="single" w:sz="4" w:space="0" w:color="000000"/>
+              <w:bottom w:val="single" w:sz="4" w:space="0" w:color="000000"/>
+              <w:right w:val="single" w:sz="4" w:space="0" w:color="000000"/>
+            </w:tcBorders>
+          </w:tcPr>
+          <w:p>
+            <w:r>
+              <w:t xml:space="preserve">Merge – this is more general, e.g., a fork can be merged with the main or any other branch </w:t>
+            </w:r>
+          </w:p>
+        </w:tc>
+      </w:tr>
+      <w:tr>
+        <w:trPr>
+          <w:trHeight w:val="591"/>
+        </w:trPr>
+        <w:tc>
+          <w:tcPr>
+            <w:tcW w:w="2545" w:type="dxa"/>
+            <w:tcBorders>
+              <w:top w:val="single" w:sz="4" w:space="0" w:color="000000"/>
+              <w:left w:val="single" w:sz="4" w:space="0" w:color="000000"/>
+              <w:bottom w:val="single" w:sz="4" w:space="0" w:color="000000"/>
+              <w:right w:val="single" w:sz="4" w:space="0" w:color="000000"/>
+            </w:tcBorders>
+          </w:tcPr>
+          <w:p>
+            <w:r>
+              <w:t>Commit</w:t>
+            </w:r>
+          </w:p>
+        </w:tc>
+        <w:tc>
+          <w:tcPr>
+            <w:tcW w:w="5760" w:type="dxa"/>
+            <w:tcBorders>
+              <w:top w:val="single" w:sz="4" w:space="0" w:color="000000"/>
+              <w:left w:val="single" w:sz="4" w:space="0" w:color="000000"/>
+              <w:bottom w:val="single" w:sz="4" w:space="0" w:color="000000"/>
+              <w:right w:val="single" w:sz="4" w:space="0" w:color="000000"/>
+            </w:tcBorders>
+          </w:tcPr>
+          <w:p>
+            <w:r>
+              <w:t xml:space="preserve">Commit – save changes to your branch. Separate commits form a </w:t>
+            </w:r>
+            <w:proofErr w:type="spellStart"/>
+            <w:r>
+              <w:t>codeline</w:t>
+            </w:r>
+            <w:proofErr w:type="spellEnd"/>
+          </w:p>
+        </w:tc>
+      </w:tr>
+      <w:tr>
+        <w:trPr>
+          <w:trHeight w:val="590"/>
+        </w:trPr>
+        <w:tc>
+          <w:tcPr>
+            <w:tcW w:w="2545" w:type="dxa"/>
+            <w:tcBorders>
+              <w:top w:val="single" w:sz="4" w:space="0" w:color="000000"/>
+              <w:left w:val="single" w:sz="4" w:space="0" w:color="000000"/>
+              <w:bottom w:val="single" w:sz="4" w:space="0" w:color="000000"/>
+              <w:right w:val="single" w:sz="4" w:space="0" w:color="000000"/>
+            </w:tcBorders>
+          </w:tcPr>
+          <w:p>
+            <w:r>
+              <w:t>Push</w:t>
+            </w:r>
+          </w:p>
+        </w:tc>
+        <w:tc>
+          <w:tcPr>
+            <w:tcW w:w="5760" w:type="dxa"/>
+            <w:tcBorders>
+              <w:top w:val="single" w:sz="4" w:space="0" w:color="000000"/>
+              <w:left w:val="single" w:sz="4" w:space="0" w:color="000000"/>
+              <w:bottom w:val="single" w:sz="4" w:space="0" w:color="000000"/>
+              <w:right w:val="single" w:sz="4" w:space="0" w:color="000000"/>
+            </w:tcBorders>
+          </w:tcPr>
+          <w:p>
+            <w:r>
+              <w:t>Push – copy repository from user’s machine to the GitHub repository</w:t>
+            </w:r>
+          </w:p>
+        </w:tc>
+      </w:tr>
+      <w:tr>
+        <w:trPr>
+          <w:trHeight w:val="1169"/>
+        </w:trPr>
+        <w:tc>
+          <w:tcPr>
+            <w:tcW w:w="2545" w:type="dxa"/>
+            <w:tcBorders>
+              <w:top w:val="single" w:sz="4" w:space="0" w:color="000000"/>
+              <w:left w:val="single" w:sz="4" w:space="0" w:color="000000"/>
+              <w:bottom w:val="single" w:sz="4" w:space="0" w:color="000000"/>
+              <w:right w:val="single" w:sz="4" w:space="0" w:color="000000"/>
+            </w:tcBorders>
+          </w:tcPr>
+          <w:p>
+            <w:r>
+              <w:t>Pull</w:t>
+            </w:r>
+          </w:p>
+        </w:tc>
+        <w:tc>
+          <w:tcPr>
+            <w:tcW w:w="5760" w:type="dxa"/>
+            <w:tcBorders>
+              <w:top w:val="single" w:sz="4" w:space="0" w:color="000000"/>
+              <w:left w:val="single" w:sz="4" w:space="0" w:color="000000"/>
+              <w:bottom w:val="single" w:sz="4" w:space="0" w:color="000000"/>
+              <w:right w:val="single" w:sz="4" w:space="0" w:color="000000"/>
+            </w:tcBorders>
+          </w:tcPr>
+          <w:p>
+            <w:r>
+              <w:t>Pull – take another branch and merge with your branch.</w:t>
+            </w:r>
+          </w:p>
+          <w:p>
+            <w:r>
+              <w:t xml:space="preserve">Any branch may pull any branch. </w:t>
+            </w:r>
+          </w:p>
+          <w:p>
+            <w:r>
+              <w:t xml:space="preserve">Pull request – a developer requests the main owner to merge with the main (mainline)  </w:t>
+            </w:r>
+          </w:p>
+        </w:tc>
+      </w:tr>
+    </w:tbl>
     <w:p/>
+    <w:p>
+      <w:pPr>
+        <w:jc w:val="right"/>
+      </w:pPr>
+      <w:proofErr w:type="spellStart"/>
+      <w:r>
+        <w:t>Github</w:t>
+      </w:r>
+      <w:proofErr w:type="spellEnd"/>
+      <w:r>
+        <w:t xml:space="preserve"> Username:</w:t>
+      </w:r>
+      <w:r>
+        <w:t xml:space="preserve"> </w:t>
+      </w:r>
+      <w:proofErr w:type="spellStart"/>
+      <w:r>
+        <w:t>Ryn</w:t>
+      </w:r>
+      <w:proofErr w:type="spellEnd"/>
+      <w:r>
+        <w:t>-Ann</w:t>
+      </w:r>
+    </w:p>
     <w:sectPr>
       <w:pgSz w:w="11906" w:h="16838"/>
       <w:pgMar w:top="1440" w:right="1440" w:bottom="1440" w:left="1440" w:header="708" w:footer="708" w:gutter="0"/>
@@ -245,7 +651,6 @@
     <w:lsdException w:name="HTML Sample" w:semiHidden="1" w:unhideWhenUsed="1"/>
     <w:lsdException w:name="HTML Typewriter" w:semiHidden="1" w:unhideWhenUsed="1"/>
     <w:lsdException w:name="HTML Variable" w:semiHidden="1" w:unhideWhenUsed="1"/>
-    <w:lsdException w:name="Normal Table" w:semiHidden="1" w:unhideWhenUsed="1"/>
     <w:lsdException w:name="annotation subject" w:semiHidden="1" w:unhideWhenUsed="1"/>
     <w:lsdException w:name="No List" w:semiHidden="1" w:unhideWhenUsed="1"/>
     <w:lsdException w:name="Outline List 1" w:semiHidden="1" w:unhideWhenUsed="1"/>
@@ -288,11 +693,8 @@
     <w:lsdException w:name="Table Contemporary" w:semiHidden="1" w:unhideWhenUsed="1"/>
     <w:lsdException w:name="Table Elegant" w:semiHidden="1" w:unhideWhenUsed="1"/>
     <w:lsdException w:name="Table Professional" w:semiHidden="1" w:unhideWhenUsed="1"/>
-    <w:lsdException w:name="Table Subtle 1" w:semiHidden="1" w:unhideWhenUsed="1"/>
     <w:lsdException w:name="Table Subtle 2" w:semiHidden="1" w:unhideWhenUsed="1"/>
     <w:lsdException w:name="Table Web 1" w:semiHidden="1" w:unhideWhenUsed="1"/>
-    <w:lsdException w:name="Table Web 2" w:semiHidden="1" w:unhideWhenUsed="1"/>
-    <w:lsdException w:name="Table Web 3" w:semiHidden="1" w:unhideWhenUsed="1"/>
     <w:lsdException w:name="Balloon Text" w:semiHidden="1" w:unhideWhenUsed="1"/>
     <w:lsdException w:name="Table Grid" w:uiPriority="39"/>
     <w:lsdException w:name="Table Theme" w:semiHidden="1" w:unhideWhenUsed="1"/>

</xml_diff>

<commit_message>
I made some changes
</commit_message>
<xml_diff>
--- a/ISYS3001.docx
+++ b/ISYS3001.docx
@@ -109,6 +109,16 @@
     <w:p>
       <w:r>
         <w:t>…</w:t>
+      </w:r>
+    </w:p>
+    <w:p>
+      <w:proofErr w:type="spellStart"/>
+      <w:r>
+        <w:t>Gourav</w:t>
+      </w:r>
+      <w:proofErr w:type="spellEnd"/>
+      <w:r>
+        <w:t xml:space="preserve"> made changes to this file according to the assignment requirements</w:t>
       </w:r>
     </w:p>
     <w:p/>

</xml_diff>